<commit_message>
Fix user scripts table
</commit_message>
<xml_diff>
--- a/user_scripts/How to add scripts?.docx
+++ b/user_scripts/How to add scripts?.docx
@@ -138,7 +138,43 @@
         <w:rPr>
           <w:rtl w:val="0"/>
         </w:rPr>
-        <w:t xml:space="preserve"> folder for an example of how it should look like</w:t>
+        <w:t xml:space="preserve"> folder for an example of how it should look like.</w:t>
+      </w:r>
+    </w:p>
+    <w:p>
+      <w:pPr>
+        <w:numPr>
+          <w:ilvl w:val="0"/>
+          <w:numId w:val="1"/>
+        </w:numPr>
+        <w:ind w:left="720" w:hanging="360"/>
+        <w:rPr>
+          <w:u w:val="none"/>
+        </w:rPr>
+      </w:pPr>
+      <w:r>
+        <w:rPr>
+          <w:rtl w:val="0"/>
+        </w:rPr>
+        <w:t xml:space="preserve">Every now and then the folder will be fetched and your script will show in the list for people to run.</w:t>
+      </w:r>
+    </w:p>
+    <w:p>
+      <w:pPr>
+        <w:numPr>
+          <w:ilvl w:val="0"/>
+          <w:numId w:val="1"/>
+        </w:numPr>
+        <w:ind w:left="720" w:hanging="360"/>
+        <w:rPr>
+          <w:u w:val="none"/>
+        </w:rPr>
+      </w:pPr>
+      <w:r>
+        <w:rPr>
+          <w:rtl w:val="0"/>
+        </w:rPr>
+        <w:t xml:space="preserve">You can also add your script description in the forum and link to the drive/github.</w:t>
       </w:r>
       <w:r>
         <w:rPr>

</xml_diff>